<commit_message>
research report grammatical and spelling checks
</commit_message>
<xml_diff>
--- a/Documentation/Research.docx
+++ b/Documentation/Research.docx
@@ -2609,13 +2609,8 @@
         </w:numPr>
       </w:pPr>
       <w:r>
-        <w:t xml:space="preserve">Capture frame and save it as </w:t>
-      </w:r>
-      <w:proofErr w:type="spellStart"/>
-      <w:r>
-        <w:t>live_ID</w:t>
-      </w:r>
-      <w:proofErr w:type="spellEnd"/>
+        <w:t>Capture frame and save it as live_ID</w:t>
+      </w:r>
     </w:p>
     <w:p>
       <w:pPr>
@@ -2655,7 +2650,13 @@
     </w:p>
     <w:p>
       <w:r>
-        <w:t xml:space="preserve">Our project will perform similar functions such as using the Haarcascade as a way to detect the users face. Although this is considered a type of machine learning, it is also a </w:t>
+        <w:t xml:space="preserve">Our project will perform similar functions such as using the Haarcascade </w:t>
+      </w:r>
+      <w:r>
+        <w:t>to</w:t>
+      </w:r>
+      <w:r>
+        <w:t xml:space="preserve"> detect the users face. Although this is considered a type of machine learning, it is also a </w:t>
       </w:r>
       <w:r>
         <w:t>built-in</w:t>
@@ -2815,11 +2816,9 @@
       <w:r>
         <w:t xml:space="preserve">. The person can grant access to any individual from the use of </w:t>
       </w:r>
-      <w:proofErr w:type="spellStart"/>
-      <w:r>
-        <w:t>there</w:t>
-      </w:r>
-      <w:proofErr w:type="spellEnd"/>
+      <w:r>
+        <w:t>their</w:t>
+      </w:r>
       <w:r>
         <w:t xml:space="preserve"> android device, the person can view through the camera on the system who is at the door and can decide to remotely unlock the door giving access to that person. A facial recognition system will also be implemented through the camera, allowing inhabitants to gain access to the property by simply standing in front of the camera. Once the face is recognised as an inhabitant of the home or facility the door will unlock.</w:t>
       </w:r>
@@ -2882,14 +2881,26 @@
     </w:p>
     <w:p>
       <w:r>
-        <w:t xml:space="preserve">The technical architecture of the Sam’s project involves multiple devices and databases all interacting with each other simultaneously. It begins with the mobile device communicating with the connect router. The device is under the client/server part of the architecture and uses Android Java programs to interact with the Webhost server of the application. The application then interacts with the PHP functions that call the User Pass Codes database and also the </w:t>
-      </w:r>
-      <w:r>
-        <w:t xml:space="preserve">Facial Images database. This then confirms the user’s identity and replies back to the webhost server, which then communicates the users’ interactions to the router. The router then sends the interactions to the Arduino Printed Circuit Board which then controls the Camera, Door Lock and Security Alarm. These devices then send signals to the Arduino Circuit Board which then </w:t>
+        <w:t xml:space="preserve">The technical architecture of the Sam’s project involves multiple devices and databases all interacting with each other simultaneously. It begins with the mobile device communicating with the connect router. The device is under the client/server part of the architecture and uses Android Java programs to interact with the Webhost server of the application. The application then interacts with the PHP functions that call the User Pass Codes database </w:t>
+      </w:r>
+      <w:r>
+        <w:t>and</w:t>
+      </w:r>
+      <w:r>
+        <w:t xml:space="preserve"> the </w:t>
+      </w:r>
+      <w:r>
+        <w:t xml:space="preserve">Facial Images database. This then confirms the user’s identity and </w:t>
+      </w:r>
+      <w:r>
+        <w:t>replies</w:t>
+      </w:r>
+      <w:r>
+        <w:t xml:space="preserve"> to the webhost server, which then communicates the users’ interactions to the router. The router then sends the interactions to the Arduino Printed Circuit Board which then controls the Camera, Door Lock and Security Alarm. These devices then send signals to the Arduino Circuit Board which then communicates </w:t>
       </w:r>
       <w:r>
         <w:lastRenderedPageBreak/>
-        <w:t>communicates the information back to the router and then to the webhost server which can then be interpreted on the user’s device allowing them to see the camera footage and be able to unlock their door and deactivate or activate their alarm.</w:t>
+        <w:t>the information back to the router and then to the webhost server which can then be interpreted on the user’s device allowing them to see the camera footage and be able to unlock their door and deactivate or activate their alarm.</w:t>
       </w:r>
     </w:p>
     <w:p>
@@ -2974,7 +2985,13 @@
         </w:numPr>
       </w:pPr>
       <w:r>
-        <w:t>Cascade of Classifiers: The algorithm works by applying a series of classifiers to different regions of an image. These classifiers are arranged in stages ( a cascade), where each stage decides whether the region could potentially contain a face. If a region passes all stages, it’s classified as a face. This cascading approach allows for real-time detection since it quickly discards non-face regions.</w:t>
+        <w:t xml:space="preserve">Cascade of Classifiers: The algorithm works by applying a series of classifiers to different regions of an image. These classifiers are arranged in stages </w:t>
+      </w:r>
+      <w:r>
+        <w:t>(a</w:t>
+      </w:r>
+      <w:r>
+        <w:t xml:space="preserve"> cascade), where each stage decides whether the region could potentially contain a face. If a region passes all stages, it’s classified as a face. This cascading approach allows for real-time detection since it quickly discards non-face regions.</w:t>
       </w:r>
     </w:p>
     <w:p>
@@ -2994,11 +3011,9 @@
       <w:r>
         <w:t xml:space="preserve"> objects at multiple scales (different sizes) in the image, which is helpful for detecting faces of </w:t>
       </w:r>
-      <w:proofErr w:type="spellStart"/>
-      <w:r>
-        <w:t>carious</w:t>
-      </w:r>
-      <w:proofErr w:type="spellEnd"/>
+      <w:r>
+        <w:t>various</w:t>
+      </w:r>
       <w:r>
         <w:t xml:space="preserve"> sizes and distances from the camera. In this code, it’s used for both face and eye detection.</w:t>
       </w:r>
@@ -4230,15 +4245,7 @@
         </w:numPr>
       </w:pPr>
       <w:r>
-        <w:t xml:space="preserve">Only used for binary and </w:t>
-      </w:r>
-      <w:proofErr w:type="spellStart"/>
-      <w:r>
-        <w:t>gray</w:t>
-      </w:r>
-      <w:proofErr w:type="spellEnd"/>
-      <w:r>
-        <w:t xml:space="preserve"> images</w:t>
+        <w:t>Only used for binary and gray images</w:t>
       </w:r>
     </w:p>
     <w:p>
@@ -4373,7 +4380,19 @@
         <w:rPr>
           <w:lang w:val="en-US"/>
         </w:rPr>
-        <w:t>: Problematic, privacy concerns, biased outputs. Could harm user trust or cause regulatory issues </w:t>
+        <w:t xml:space="preserve">: Problematic, privacy concerns, biased outputs. Could harm user trust or cause regulatory </w:t>
+      </w:r>
+      <w:r>
+        <w:rPr>
+          <w:lang w:val="en-US"/>
+        </w:rPr>
+        <w:t>issues.</w:t>
+      </w:r>
+      <w:r>
+        <w:rPr>
+          <w:lang w:val="en-US"/>
+        </w:rPr>
+        <w:t> </w:t>
       </w:r>
     </w:p>
     <w:p>
@@ -4514,7 +4533,13 @@
         <w:rPr>
           <w:lang w:val="en-US"/>
         </w:rPr>
-        <w:t>Likely 61-80% </w:t>
+        <w:t>61-80</w:t>
+      </w:r>
+      <w:r>
+        <w:rPr>
+          <w:lang w:val="en-US"/>
+        </w:rPr>
+        <w:t>% </w:t>
       </w:r>
     </w:p>
     <w:p>
@@ -5832,7 +5857,21 @@
               <w:rPr>
                 <w:lang w:val="en-US"/>
               </w:rPr>
-              <w:t>The ability for a program to handle multiple users at once and be able to scale for future growth </w:t>
+              <w:t xml:space="preserve">The ability for a program to </w:t>
+            </w:r>
+            <w:proofErr w:type="gramStart"/>
+            <w:r>
+              <w:rPr>
+                <w:lang w:val="en-US"/>
+              </w:rPr>
+              <w:t>handle</w:t>
+            </w:r>
+            <w:proofErr w:type="gramEnd"/>
+            <w:r>
+              <w:rPr>
+                <w:lang w:val="en-US"/>
+              </w:rPr>
+              <w:t xml:space="preserve"> multiple users at once and be able to scale for future growth </w:t>
             </w:r>
           </w:p>
         </w:tc>
@@ -6519,13 +6558,7 @@
               <w:rPr>
                 <w:lang w:val="en-US"/>
               </w:rPr>
-              <w:t>Malicious</w:t>
-            </w:r>
-            <w:r>
-              <w:rPr>
-                <w:lang w:val="en-US"/>
-              </w:rPr>
-              <w:t xml:space="preserve"> repurpose of code </w:t>
+              <w:t>Malicious repurpose of code </w:t>
             </w:r>
           </w:p>
         </w:tc>
@@ -6602,14 +6635,12 @@
                 <w:lang w:val="en-US"/>
               </w:rPr>
             </w:pPr>
-            <w:proofErr w:type="spellStart"/>
-            <w:r>
-              <w:rPr>
-                <w:lang w:val="en-US"/>
-              </w:rPr>
-              <w:t>Negligble</w:t>
-            </w:r>
-            <w:proofErr w:type="spellEnd"/>
+            <w:r>
+              <w:rPr>
+                <w:lang w:val="en-US"/>
+              </w:rPr>
+              <w:t>Negligible</w:t>
+            </w:r>
             <w:r>
               <w:rPr>
                 <w:lang w:val="en-US"/>
@@ -6842,14 +6873,12 @@
               </w:rPr>
               <w:t xml:space="preserve">The application outputs are inaccurate to the </w:t>
             </w:r>
-            <w:proofErr w:type="spellStart"/>
-            <w:r>
-              <w:rPr>
-                <w:lang w:val="en-US"/>
-              </w:rPr>
-              <w:t>desciption</w:t>
-            </w:r>
-            <w:proofErr w:type="spellEnd"/>
+            <w:r>
+              <w:rPr>
+                <w:lang w:val="en-US"/>
+              </w:rPr>
+              <w:t>description</w:t>
+            </w:r>
             <w:r>
               <w:rPr>
                 <w:lang w:val="en-US"/>
@@ -6991,21 +7020,7 @@
               <w:rPr>
                 <w:lang w:val="en-US"/>
               </w:rPr>
-              <w:t xml:space="preserve">The project can be </w:t>
-            </w:r>
-            <w:proofErr w:type="gramStart"/>
-            <w:r>
-              <w:rPr>
-                <w:lang w:val="en-US"/>
-              </w:rPr>
-              <w:t>bias</w:t>
-            </w:r>
-            <w:proofErr w:type="gramEnd"/>
-            <w:r>
-              <w:rPr>
-                <w:lang w:val="en-US"/>
-              </w:rPr>
-              <w:t xml:space="preserve"> to a specific demographic of users.</w:t>
+              <w:t>The project can be bias to a specific demographic of users.</w:t>
             </w:r>
           </w:p>
         </w:tc>
@@ -7134,19 +7149,7 @@
         <w:rPr>
           <w:lang w:val="en-US"/>
         </w:rPr>
-        <w:t xml:space="preserve"> </w:t>
-      </w:r>
-      <w:r>
-        <w:rPr>
-          <w:lang w:val="en-US"/>
-        </w:rPr>
-        <w:t>high-quality</w:t>
-      </w:r>
-      <w:r>
-        <w:rPr>
-          <w:lang w:val="en-US"/>
-        </w:rPr>
-        <w:t xml:space="preserve"> inputs could be </w:t>
+        <w:t xml:space="preserve"> high-quality inputs could be </w:t>
       </w:r>
       <w:r>
         <w:rPr>
@@ -7158,31 +7161,7 @@
         <w:rPr>
           <w:lang w:val="en-US"/>
         </w:rPr>
-        <w:t xml:space="preserve"> using image processing techniques like noise reduction, sharpening </w:t>
-      </w:r>
-      <w:r>
-        <w:rPr>
-          <w:lang w:val="en-US"/>
-        </w:rPr>
-        <w:t>kernels</w:t>
-      </w:r>
-      <w:r>
-        <w:rPr>
-          <w:lang w:val="en-US"/>
-        </w:rPr>
-        <w:t xml:space="preserve">, adaptive thresholding for lighting adjustment or </w:t>
-      </w:r>
-      <w:r>
-        <w:rPr>
-          <w:lang w:val="en-US"/>
-        </w:rPr>
-        <w:t>equalize</w:t>
-      </w:r>
-      <w:r>
-        <w:rPr>
-          <w:lang w:val="en-US"/>
-        </w:rPr>
-        <w:t xml:space="preserve"> histogram</w:t>
+        <w:t xml:space="preserve"> using image processing techniques like noise reduction, sharpening kernels, adaptive thresholding for lighting adjustment or equalize histogram</w:t>
       </w:r>
       <w:r>
         <w:rPr>
@@ -12571,6 +12550,7 @@
   <w:style w:type="character" w:default="1" w:styleId="DefaultParagraphFont">
     <w:name w:val="Default Paragraph Font"/>
     <w:uiPriority w:val="1"/>
+    <w:semiHidden/>
     <w:unhideWhenUsed/>
   </w:style>
   <w:style w:type="table" w:default="1" w:styleId="TableNormal">

</xml_diff>